<commit_message>
B5 questions and B6 overview
</commit_message>
<xml_diff>
--- a/Theorie/B5 netwerken/p1.docx
+++ b/Theorie/B5 netwerken/p1.docx
@@ -27,7 +27,19 @@
     <w:p/>
     <w:p>
       <w:r>
-        <w:t>Het verzenden van gegevens maakt gebruikt van het OSI-model, dit model toont hoe data wordt omgezet in een pakket en hoe dit pakket weer door kan gaan naar een ontvanger. Het bestaat uit zeven lagen en ziet er als volgt uit:</w:t>
+        <w:t xml:space="preserve">Het verzenden van gegevens maakt gebruikt van het OSI-model, dit model toont hoe data wordt omgezet in een pakket en hoe dit pakket weer door kan gaan naar een ontvanger. </w:t>
+      </w:r>
+      <w:r>
+        <w:t xml:space="preserve">Het OSI-model is een door ISO gestandaardiseerd referentiemodel voor datacommunicatiestandaarden, met als doel om de interoperabiliteit tussen netwerktoepassingen te vergroten. </w:t>
+      </w:r>
+      <w:r>
+        <w:t>Je zou dus kunnen zeggen dat het aangeeft hoe verschillende onderdelen van netwerkcommunicatie eruitzien.</w:t>
+      </w:r>
+    </w:p>
+    <w:p/>
+    <w:p>
+      <w:r>
+        <w:t>Het bestaat uit zeven lagen en ziet er als volgt uit:</w:t>
       </w:r>
     </w:p>
     <w:tbl>
@@ -199,7 +211,7 @@
           </w:tcPr>
           <w:p>
             <w:r>
-              <w:t xml:space="preserve">De communicatie tussen twee apparaten bijhouden </w:t>
+              <w:t>De informatie opdelen in stukjes om te versturen</w:t>
             </w:r>
           </w:p>
         </w:tc>
@@ -316,24 +328,96 @@
     <w:p/>
     <w:p>
       <w:r>
-        <w:t>Je kunt het onthouden door te denken aan 'Anton Piek schildert tofu naast duikende Friezen'.</w:t>
+        <w:t xml:space="preserve">Je kunt het onthouden door te denken aan </w:t>
+      </w:r>
+      <w:r>
+        <w:t>'</w:t>
+      </w:r>
+      <w:r>
+        <w:t>Anton Piek schildert tofu naast duikende Friezen'.</w:t>
       </w:r>
     </w:p>
     <w:p/>
     <w:p>
       <w:r>
-        <w:t xml:space="preserve">De te verder naar onder je gaat in het model des te meer informatie er in een pakket zit, er komen </w:t>
-      </w:r>
-      <w:bookmarkStart w:id="0" w:name="_GoBack"/>
-      <w:bookmarkEnd w:id="0"/>
-      <w:r>
-        <w:t>namelijk steeds meer details bij om de data te kunnen versturen.</w:t>
+        <w:t>Hoe</w:t>
+      </w:r>
+      <w:r>
+        <w:t xml:space="preserve"> verder naar onder je gaat in het model</w:t>
+      </w:r>
+      <w:r>
+        <w:t>,</w:t>
+      </w:r>
+      <w:r>
+        <w:t xml:space="preserve"> des te meer informatie er in een </w:t>
+      </w:r>
+      <w:r>
+        <w:t>'</w:t>
+      </w:r>
+      <w:r>
+        <w:t>pakket</w:t>
+      </w:r>
+      <w:r>
+        <w:t>'</w:t>
+      </w:r>
+      <w:r>
+        <w:t xml:space="preserve"> zit, er komen namelijk steeds meer details bij om de data te kunnen versturen.</w:t>
       </w:r>
     </w:p>
     <w:p/>
     <w:p>
       <w:r>
         <w:t>Het versturen van informatie via een netwerk zal gaan door op een apparaat van laag 7 naar 1 van het OSI-model te gaan en vervolgens de ontvanger van de data van laag 1 naar 7 te laten gaan. Zo kan de data weer worden ‘uitgepakt’ door de ontvanger.</w:t>
+      </w:r>
+    </w:p>
+    <w:p/>
+    <w:p>
+      <w:r>
+        <w:t>Vragen</w:t>
+      </w:r>
+    </w:p>
+    <w:p>
+      <w:pPr>
+        <w:pStyle w:val="ListParagraph"/>
+        <w:numPr>
+          <w:ilvl w:val="0"/>
+          <w:numId w:val="1"/>
+        </w:numPr>
+      </w:pPr>
+      <w:r>
+        <w:t>Beschrijf in eigen woorden wat het OSI-model is.</w:t>
+      </w:r>
+    </w:p>
+    <w:p/>
+    <w:p>
+      <w:r>
+        <w:t>Antwoorden</w:t>
+      </w:r>
+    </w:p>
+    <w:p>
+      <w:pPr>
+        <w:pStyle w:val="ListParagraph"/>
+        <w:numPr>
+          <w:ilvl w:val="0"/>
+          <w:numId w:val="2"/>
+        </w:numPr>
+      </w:pPr>
+      <w:r>
+        <w:t xml:space="preserve">Het OSI-model is een model dat schematisch weergeeft hoe informatie over een netwerk verstuurt kan worden aan de hand van </w:t>
+      </w:r>
+      <w:r>
+        <w:t>(</w:t>
+      </w:r>
+      <w:bookmarkStart w:id="0" w:name="_GoBack"/>
+      <w:bookmarkEnd w:id="0"/>
+      <w:r>
+        <w:t>datacommunicatie</w:t>
+      </w:r>
+      <w:r>
+        <w:t>)</w:t>
+      </w:r>
+      <w:r>
+        <w:t>standaarden.</w:t>
       </w:r>
     </w:p>
     <w:sectPr>
@@ -344,6 +428,195 @@
     </w:sectPr>
   </w:body>
 </w:document>
+</file>
+
+<file path=word/numbering.xml><?xml version="1.0" encoding="utf-8"?>
+<w:numbering xmlns:wpc="http://schemas.microsoft.com/office/word/2010/wordprocessingCanvas" xmlns:cx="http://schemas.microsoft.com/office/drawing/2014/chartex" xmlns:cx1="http://schemas.microsoft.com/office/drawing/2015/9/8/chartex" xmlns:cx2="http://schemas.microsoft.com/office/drawing/2015/10/21/chartex" xmlns:cx3="http://schemas.microsoft.com/office/drawing/2016/5/9/chartex" xmlns:cx4="http://schemas.microsoft.com/office/drawing/2016/5/10/chartex" xmlns:cx5="http://schemas.microsoft.com/office/drawing/2016/5/11/chartex" xmlns:cx6="http://schemas.microsoft.com/office/drawing/2016/5/12/chartex" xmlns:cx7="http://schemas.microsoft.com/office/drawing/2016/5/13/chartex" xmlns:cx8="http://schemas.microsoft.com/office/drawing/2016/5/14/chartex" xmlns:mc="http://schemas.openxmlformats.org/markup-compatibility/2006" xmlns:aink="http://schemas.microsoft.com/office/drawing/2016/ink" xmlns:am3d="http://schemas.microsoft.com/office/drawing/2017/model3d" xmlns:o="urn:schemas-microsoft-com:office:office" xmlns:r="http://schemas.openxmlformats.org/officeDocument/2006/relationships" xmlns:m="http://schemas.openxmlformats.org/officeDocument/2006/math" xmlns:v="urn:schemas-microsoft-com:vml" xmlns:wp14="http://schemas.microsoft.com/office/word/2010/wordprocessingDrawing" xmlns:wp="http://schemas.openxmlformats.org/drawingml/2006/wordprocessingDrawing" xmlns:w10="urn:schemas-microsoft-com:office:word" xmlns:w="http://schemas.openxmlformats.org/wordprocessingml/2006/main" xmlns:w14="http://schemas.microsoft.com/office/word/2010/wordml" xmlns:w15="http://schemas.microsoft.com/office/word/2012/wordml" xmlns:w16cid="http://schemas.microsoft.com/office/word/2016/wordml/cid" xmlns:w16se="http://schemas.microsoft.com/office/word/2015/wordml/symex" xmlns:wpg="http://schemas.microsoft.com/office/word/2010/wordprocessingGroup" xmlns:wpi="http://schemas.microsoft.com/office/word/2010/wordprocessingInk" xmlns:wne="http://schemas.microsoft.com/office/word/2006/wordml" xmlns:wps="http://schemas.microsoft.com/office/word/2010/wordprocessingShape" mc:Ignorable="w14 w15 w16se w16cid wp14">
+  <w:abstractNum w:abstractNumId="0" w15:restartNumberingAfterBreak="0">
+    <w:nsid w:val="434F6643"/>
+    <w:multiLevelType w:val="hybridMultilevel"/>
+    <w:tmpl w:val="D0B670A0"/>
+    <w:lvl w:ilvl="0" w:tplc="0409000F">
+      <w:start w:val="1"/>
+      <w:numFmt w:val="decimal"/>
+      <w:lvlText w:val="%1."/>
+      <w:lvlJc w:val="left"/>
+      <w:pPr>
+        <w:ind w:left="720" w:hanging="360"/>
+      </w:pPr>
+      <w:rPr>
+        <w:rFonts w:hint="default"/>
+      </w:rPr>
+    </w:lvl>
+    <w:lvl w:ilvl="1" w:tplc="04090019" w:tentative="1">
+      <w:start w:val="1"/>
+      <w:numFmt w:val="lowerLetter"/>
+      <w:lvlText w:val="%2."/>
+      <w:lvlJc w:val="left"/>
+      <w:pPr>
+        <w:ind w:left="1440" w:hanging="360"/>
+      </w:pPr>
+    </w:lvl>
+    <w:lvl w:ilvl="2" w:tplc="0409001B" w:tentative="1">
+      <w:start w:val="1"/>
+      <w:numFmt w:val="lowerRoman"/>
+      <w:lvlText w:val="%3."/>
+      <w:lvlJc w:val="right"/>
+      <w:pPr>
+        <w:ind w:left="2160" w:hanging="180"/>
+      </w:pPr>
+    </w:lvl>
+    <w:lvl w:ilvl="3" w:tplc="0409000F" w:tentative="1">
+      <w:start w:val="1"/>
+      <w:numFmt w:val="decimal"/>
+      <w:lvlText w:val="%4."/>
+      <w:lvlJc w:val="left"/>
+      <w:pPr>
+        <w:ind w:left="2880" w:hanging="360"/>
+      </w:pPr>
+    </w:lvl>
+    <w:lvl w:ilvl="4" w:tplc="04090019" w:tentative="1">
+      <w:start w:val="1"/>
+      <w:numFmt w:val="lowerLetter"/>
+      <w:lvlText w:val="%5."/>
+      <w:lvlJc w:val="left"/>
+      <w:pPr>
+        <w:ind w:left="3600" w:hanging="360"/>
+      </w:pPr>
+    </w:lvl>
+    <w:lvl w:ilvl="5" w:tplc="0409001B" w:tentative="1">
+      <w:start w:val="1"/>
+      <w:numFmt w:val="lowerRoman"/>
+      <w:lvlText w:val="%6."/>
+      <w:lvlJc w:val="right"/>
+      <w:pPr>
+        <w:ind w:left="4320" w:hanging="180"/>
+      </w:pPr>
+    </w:lvl>
+    <w:lvl w:ilvl="6" w:tplc="0409000F" w:tentative="1">
+      <w:start w:val="1"/>
+      <w:numFmt w:val="decimal"/>
+      <w:lvlText w:val="%7."/>
+      <w:lvlJc w:val="left"/>
+      <w:pPr>
+        <w:ind w:left="5040" w:hanging="360"/>
+      </w:pPr>
+    </w:lvl>
+    <w:lvl w:ilvl="7" w:tplc="04090019" w:tentative="1">
+      <w:start w:val="1"/>
+      <w:numFmt w:val="lowerLetter"/>
+      <w:lvlText w:val="%8."/>
+      <w:lvlJc w:val="left"/>
+      <w:pPr>
+        <w:ind w:left="5760" w:hanging="360"/>
+      </w:pPr>
+    </w:lvl>
+    <w:lvl w:ilvl="8" w:tplc="0409001B" w:tentative="1">
+      <w:start w:val="1"/>
+      <w:numFmt w:val="lowerRoman"/>
+      <w:lvlText w:val="%9."/>
+      <w:lvlJc w:val="right"/>
+      <w:pPr>
+        <w:ind w:left="6480" w:hanging="180"/>
+      </w:pPr>
+    </w:lvl>
+  </w:abstractNum>
+  <w:abstractNum w:abstractNumId="1" w15:restartNumberingAfterBreak="0">
+    <w:nsid w:val="60AA30C2"/>
+    <w:multiLevelType w:val="hybridMultilevel"/>
+    <w:tmpl w:val="078838E4"/>
+    <w:lvl w:ilvl="0" w:tplc="0409000F">
+      <w:start w:val="1"/>
+      <w:numFmt w:val="decimal"/>
+      <w:lvlText w:val="%1."/>
+      <w:lvlJc w:val="left"/>
+      <w:pPr>
+        <w:ind w:left="720" w:hanging="360"/>
+      </w:pPr>
+      <w:rPr>
+        <w:rFonts w:hint="default"/>
+      </w:rPr>
+    </w:lvl>
+    <w:lvl w:ilvl="1" w:tplc="04090019" w:tentative="1">
+      <w:start w:val="1"/>
+      <w:numFmt w:val="lowerLetter"/>
+      <w:lvlText w:val="%2."/>
+      <w:lvlJc w:val="left"/>
+      <w:pPr>
+        <w:ind w:left="1440" w:hanging="360"/>
+      </w:pPr>
+    </w:lvl>
+    <w:lvl w:ilvl="2" w:tplc="0409001B" w:tentative="1">
+      <w:start w:val="1"/>
+      <w:numFmt w:val="lowerRoman"/>
+      <w:lvlText w:val="%3."/>
+      <w:lvlJc w:val="right"/>
+      <w:pPr>
+        <w:ind w:left="2160" w:hanging="180"/>
+      </w:pPr>
+    </w:lvl>
+    <w:lvl w:ilvl="3" w:tplc="0409000F" w:tentative="1">
+      <w:start w:val="1"/>
+      <w:numFmt w:val="decimal"/>
+      <w:lvlText w:val="%4."/>
+      <w:lvlJc w:val="left"/>
+      <w:pPr>
+        <w:ind w:left="2880" w:hanging="360"/>
+      </w:pPr>
+    </w:lvl>
+    <w:lvl w:ilvl="4" w:tplc="04090019" w:tentative="1">
+      <w:start w:val="1"/>
+      <w:numFmt w:val="lowerLetter"/>
+      <w:lvlText w:val="%5."/>
+      <w:lvlJc w:val="left"/>
+      <w:pPr>
+        <w:ind w:left="3600" w:hanging="360"/>
+      </w:pPr>
+    </w:lvl>
+    <w:lvl w:ilvl="5" w:tplc="0409001B" w:tentative="1">
+      <w:start w:val="1"/>
+      <w:numFmt w:val="lowerRoman"/>
+      <w:lvlText w:val="%6."/>
+      <w:lvlJc w:val="right"/>
+      <w:pPr>
+        <w:ind w:left="4320" w:hanging="180"/>
+      </w:pPr>
+    </w:lvl>
+    <w:lvl w:ilvl="6" w:tplc="0409000F" w:tentative="1">
+      <w:start w:val="1"/>
+      <w:numFmt w:val="decimal"/>
+      <w:lvlText w:val="%7."/>
+      <w:lvlJc w:val="left"/>
+      <w:pPr>
+        <w:ind w:left="5040" w:hanging="360"/>
+      </w:pPr>
+    </w:lvl>
+    <w:lvl w:ilvl="7" w:tplc="04090019" w:tentative="1">
+      <w:start w:val="1"/>
+      <w:numFmt w:val="lowerLetter"/>
+      <w:lvlText w:val="%8."/>
+      <w:lvlJc w:val="left"/>
+      <w:pPr>
+        <w:ind w:left="5760" w:hanging="360"/>
+      </w:pPr>
+    </w:lvl>
+    <w:lvl w:ilvl="8" w:tplc="0409001B" w:tentative="1">
+      <w:start w:val="1"/>
+      <w:numFmt w:val="lowerRoman"/>
+      <w:lvlText w:val="%9."/>
+      <w:lvlJc w:val="right"/>
+      <w:pPr>
+        <w:ind w:left="6480" w:hanging="180"/>
+      </w:pPr>
+    </w:lvl>
+  </w:abstractNum>
+  <w:num w:numId="1">
+    <w:abstractNumId w:val="1"/>
+  </w:num>
+  <w:num w:numId="2">
+    <w:abstractNumId w:val="0"/>
+  </w:num>
+</w:numbering>
 </file>
 
 <file path=word/styles.xml><?xml version="1.0" encoding="utf-8"?>
@@ -793,6 +1066,17 @@
       </w:tblBorders>
     </w:tblPr>
   </w:style>
+  <w:style w:type="paragraph" w:styleId="ListParagraph">
+    <w:name w:val="List Paragraph"/>
+    <w:basedOn w:val="Normal"/>
+    <w:uiPriority w:val="34"/>
+    <w:qFormat/>
+    <w:rsid w:val="00EA7424"/>
+    <w:pPr>
+      <w:ind w:left="720"/>
+      <w:contextualSpacing/>
+    </w:pPr>
+  </w:style>
 </w:styles>
 </file>
 

</xml_diff>